<commit_message>
added scanner closed. renamed printNode to printNodeKey
</commit_message>
<xml_diff>
--- a/BST/TaiDaoProgramming 2 Report.docx
+++ b/BST/TaiDaoProgramming 2 Report.docx
@@ -49,15 +49,49 @@
     </w:p>
     <w:p>
       <w:pPr>
-        <w:pStyle w:val="ListParagraph"/>
-        <w:numPr>
-          <w:ilvl w:val="0"/>
-          <w:numId w:val="2"/>
-        </w:numPr>
-        <w:spacing w:after="0"/>
-      </w:pPr>
-      <w:r>
-        <w:t xml:space="preserve">For my BST design, I made a Node class to represent each node in the binary search tree. This node class </w:t>
+        <w:spacing w:after="0"/>
+        <w:rPr>
+          <w:b/>
+        </w:rPr>
+      </w:pPr>
+      <w:r>
+        <w:rPr>
+          <w:b/>
+        </w:rPr>
+        <w:t>BST Design:</w:t>
+      </w:r>
+    </w:p>
+    <w:p>
+      <w:pPr>
+        <w:spacing w:after="0"/>
+        <w:rPr>
+          <w:b/>
+        </w:rPr>
+      </w:pPr>
+    </w:p>
+    <w:p>
+      <w:pPr>
+        <w:spacing w:after="0"/>
+        <w:rPr>
+          <w:b/>
+        </w:rPr>
+      </w:pPr>
+      <w:r>
+        <w:rPr>
+          <w:b/>
+        </w:rPr>
+        <w:t>Node Class</w:t>
+      </w:r>
+    </w:p>
+    <w:p>
+      <w:pPr>
+        <w:spacing w:after="0"/>
+      </w:pPr>
+      <w:r>
+        <w:t xml:space="preserve">I made a </w:t>
+      </w:r>
+      <w:r>
+        <w:t xml:space="preserve">Node class to represent each node in the binary search tree. This node class </w:t>
       </w:r>
       <w:r>
         <w:t xml:space="preserve">typically </w:t>
@@ -66,44 +100,468 @@
         <w:t xml:space="preserve">contains pointers to the left child, </w:t>
       </w:r>
       <w:r>
-        <w:t>right child, and parent node. These pointers typically point to nothing until the tree is built up. It also contains a key which is an object called Process.</w:t>
-      </w:r>
-    </w:p>
-    <w:p>
-      <w:pPr>
-        <w:spacing w:after="0"/>
-      </w:pPr>
-    </w:p>
-    <w:p>
-      <w:pPr>
-        <w:spacing w:after="0"/>
-        <w:ind w:left="720"/>
-      </w:pPr>
-      <w:r>
-        <w:t>Whenever I needed</w:t>
+        <w:t>right child, and parent node</w:t>
+      </w:r>
+      <w:r>
+        <w:t xml:space="preserve"> with getters and setters for each</w:t>
+      </w:r>
+      <w:r>
+        <w:t>. These pointers typically point to nothing until the tree is built up. It also contains a key which is an object called Process.</w:t>
+      </w:r>
+    </w:p>
+    <w:p>
+      <w:pPr>
+        <w:spacing w:after="0"/>
+      </w:pPr>
+    </w:p>
+    <w:p>
+      <w:pPr>
+        <w:spacing w:after="0"/>
+      </w:pPr>
+      <w:r>
+        <w:t>I made this class implement compareTo for wh</w:t>
+      </w:r>
+      <w:r>
+        <w:t>enever I needed</w:t>
       </w:r>
       <w:r>
         <w:t xml:space="preserve"> to </w:t>
       </w:r>
       <w:r>
-        <w:t>do comparisons between one node and another…</w:t>
-      </w:r>
-      <w:r>
-        <w:t xml:space="preserve"> I would do a </w:t>
-      </w:r>
-      <w:proofErr w:type="spellStart"/>
-      <w:r>
-        <w:t>compareTo</w:t>
-      </w:r>
-      <w:proofErr w:type="spellEnd"/>
-      <w:r>
-        <w:t xml:space="preserve"> based on the Process’s priority.</w:t>
-      </w:r>
+        <w:t>do comparisons between one node and another</w:t>
+      </w:r>
+      <w:r>
+        <w:t>. This compareTo compares based on the</w:t>
+      </w:r>
+      <w:r>
+        <w:t xml:space="preserve"> </w:t>
+      </w:r>
+      <w:r>
+        <w:t>key</w:t>
+      </w:r>
+      <w:r>
+        <w:t>’s</w:t>
+      </w:r>
+      <w:r>
+        <w:t xml:space="preserve"> (The key is the Process)</w:t>
+      </w:r>
+      <w:r>
+        <w:t xml:space="preserve"> priority.</w:t>
+      </w:r>
+    </w:p>
+    <w:p>
+      <w:pPr>
+        <w:spacing w:after="0"/>
+      </w:pPr>
+    </w:p>
+    <w:p>
+      <w:pPr>
+        <w:spacing w:after="0"/>
+      </w:pPr>
+      <w:r>
+        <w:rPr>
+          <w:b/>
+        </w:rPr>
+        <w:t>Tree Class</w:t>
+      </w:r>
+    </w:p>
+    <w:p>
+      <w:pPr>
+        <w:spacing w:after="0"/>
+      </w:pPr>
+      <w:r>
+        <w:t>I’ve imp</w:t>
+      </w:r>
+      <w:r>
+        <w:t>lemented everything based on CLRS</w:t>
+      </w:r>
+      <w:r>
+        <w:t>. The only thing different is that I added a method called</w:t>
+      </w:r>
+    </w:p>
+    <w:p>
+      <w:pPr>
+        <w:autoSpaceDE w:val="0"/>
+        <w:autoSpaceDN w:val="0"/>
+        <w:adjustRightInd w:val="0"/>
+        <w:spacing w:after="0" w:line="240" w:lineRule="auto"/>
+        <w:rPr>
+          <w:rFonts w:ascii="Courier New" w:hAnsi="Courier New" w:cs="Courier New"/>
+          <w:sz w:val="20"/>
+          <w:szCs w:val="20"/>
+        </w:rPr>
+      </w:pPr>
+      <w:r>
+        <w:rPr>
+          <w:rFonts w:ascii="Courier New" w:hAnsi="Courier New" w:cs="Courier New"/>
+          <w:sz w:val="20"/>
+          <w:szCs w:val="20"/>
+        </w:rPr>
+        <w:t xml:space="preserve">    </w:t>
+      </w:r>
+      <w:r>
+        <w:rPr>
+          <w:rFonts w:ascii="Courier New" w:hAnsi="Courier New" w:cs="Courier New"/>
+          <w:b/>
+          <w:bCs/>
+          <w:sz w:val="20"/>
+          <w:szCs w:val="20"/>
+        </w:rPr>
+        <w:t>public</w:t>
+      </w:r>
+      <w:r>
+        <w:rPr>
+          <w:rFonts w:ascii="Courier New" w:hAnsi="Courier New" w:cs="Courier New"/>
+          <w:sz w:val="20"/>
+          <w:szCs w:val="20"/>
+        </w:rPr>
+        <w:t xml:space="preserve"> </w:t>
+      </w:r>
+      <w:r>
+        <w:rPr>
+          <w:rFonts w:ascii="Courier New" w:hAnsi="Courier New" w:cs="Courier New"/>
+          <w:b/>
+          <w:bCs/>
+          <w:sz w:val="20"/>
+          <w:szCs w:val="20"/>
+        </w:rPr>
+        <w:t>void</w:t>
+      </w:r>
+      <w:r>
+        <w:rPr>
+          <w:rFonts w:ascii="Courier New" w:hAnsi="Courier New" w:cs="Courier New"/>
+          <w:sz w:val="20"/>
+          <w:szCs w:val="20"/>
+        </w:rPr>
+        <w:t xml:space="preserve"> </w:t>
+      </w:r>
+      <w:r>
+        <w:rPr>
+          <w:rFonts w:ascii="Courier New" w:hAnsi="Courier New" w:cs="Courier New"/>
+          <w:b/>
+          <w:bCs/>
+          <w:sz w:val="20"/>
+          <w:szCs w:val="20"/>
+        </w:rPr>
+        <w:t>processInsert</w:t>
+      </w:r>
+      <w:r>
+        <w:rPr>
+          <w:rFonts w:ascii="Courier New" w:hAnsi="Courier New" w:cs="Courier New"/>
+          <w:sz w:val="20"/>
+          <w:szCs w:val="20"/>
+        </w:rPr>
+        <w:t>(</w:t>
+      </w:r>
+      <w:r>
+        <w:rPr>
+          <w:rFonts w:ascii="Courier New" w:hAnsi="Courier New" w:cs="Courier New"/>
+          <w:b/>
+          <w:bCs/>
+          <w:sz w:val="20"/>
+          <w:szCs w:val="20"/>
+        </w:rPr>
+        <w:t>Process</w:t>
+      </w:r>
+      <w:r>
+        <w:rPr>
+          <w:rFonts w:ascii="Courier New" w:hAnsi="Courier New" w:cs="Courier New"/>
+          <w:sz w:val="20"/>
+          <w:szCs w:val="20"/>
+        </w:rPr>
+        <w:t xml:space="preserve"> p) {</w:t>
+      </w:r>
+    </w:p>
+    <w:p>
+      <w:pPr>
+        <w:autoSpaceDE w:val="0"/>
+        <w:autoSpaceDN w:val="0"/>
+        <w:adjustRightInd w:val="0"/>
+        <w:spacing w:after="0" w:line="240" w:lineRule="auto"/>
+        <w:rPr>
+          <w:rFonts w:ascii="Courier New" w:hAnsi="Courier New" w:cs="Courier New"/>
+          <w:sz w:val="20"/>
+          <w:szCs w:val="20"/>
+        </w:rPr>
+      </w:pPr>
+      <w:r>
+        <w:rPr>
+          <w:rFonts w:ascii="Courier New" w:hAnsi="Courier New" w:cs="Courier New"/>
+          <w:sz w:val="20"/>
+          <w:szCs w:val="20"/>
+        </w:rPr>
+        <w:t xml:space="preserve">    </w:t>
+      </w:r>
+      <w:r>
+        <w:rPr>
+          <w:rFonts w:ascii="Courier New" w:hAnsi="Courier New" w:cs="Courier New"/>
+          <w:sz w:val="20"/>
+          <w:szCs w:val="20"/>
+        </w:rPr>
+        <w:tab/>
+      </w:r>
+      <w:r>
+        <w:rPr>
+          <w:rFonts w:ascii="Courier New" w:hAnsi="Courier New" w:cs="Courier New"/>
+          <w:b/>
+          <w:bCs/>
+          <w:sz w:val="20"/>
+          <w:szCs w:val="20"/>
+        </w:rPr>
+        <w:t>Node</w:t>
+      </w:r>
+      <w:r>
+        <w:rPr>
+          <w:rFonts w:ascii="Courier New" w:hAnsi="Courier New" w:cs="Courier New"/>
+          <w:sz w:val="20"/>
+          <w:szCs w:val="20"/>
+        </w:rPr>
+        <w:t xml:space="preserve"> </w:t>
+      </w:r>
+      <w:r>
+        <w:rPr>
+          <w:rFonts w:ascii="Courier New" w:hAnsi="Courier New" w:cs="Courier New"/>
+          <w:b/>
+          <w:bCs/>
+          <w:sz w:val="20"/>
+          <w:szCs w:val="20"/>
+        </w:rPr>
+        <w:t>z</w:t>
+      </w:r>
+      <w:r>
+        <w:rPr>
+          <w:rFonts w:ascii="Courier New" w:hAnsi="Courier New" w:cs="Courier New"/>
+          <w:sz w:val="20"/>
+          <w:szCs w:val="20"/>
+        </w:rPr>
+        <w:t xml:space="preserve"> = </w:t>
+      </w:r>
+      <w:r>
+        <w:rPr>
+          <w:rFonts w:ascii="Courier New" w:hAnsi="Courier New" w:cs="Courier New"/>
+          <w:b/>
+          <w:bCs/>
+          <w:sz w:val="20"/>
+          <w:szCs w:val="20"/>
+        </w:rPr>
+        <w:t>new</w:t>
+      </w:r>
+      <w:r>
+        <w:rPr>
+          <w:rFonts w:ascii="Courier New" w:hAnsi="Courier New" w:cs="Courier New"/>
+          <w:sz w:val="20"/>
+          <w:szCs w:val="20"/>
+        </w:rPr>
+        <w:t xml:space="preserve"> Node(p);</w:t>
+      </w:r>
+    </w:p>
+    <w:p>
+      <w:pPr>
+        <w:autoSpaceDE w:val="0"/>
+        <w:autoSpaceDN w:val="0"/>
+        <w:adjustRightInd w:val="0"/>
+        <w:spacing w:after="0" w:line="240" w:lineRule="auto"/>
+        <w:rPr>
+          <w:rFonts w:ascii="Courier New" w:hAnsi="Courier New" w:cs="Courier New"/>
+          <w:sz w:val="20"/>
+          <w:szCs w:val="20"/>
+        </w:rPr>
+      </w:pPr>
+      <w:r>
+        <w:rPr>
+          <w:rFonts w:ascii="Courier New" w:hAnsi="Courier New" w:cs="Courier New"/>
+          <w:sz w:val="20"/>
+          <w:szCs w:val="20"/>
+        </w:rPr>
+        <w:t xml:space="preserve">    </w:t>
+      </w:r>
+      <w:r>
+        <w:rPr>
+          <w:rFonts w:ascii="Courier New" w:hAnsi="Courier New" w:cs="Courier New"/>
+          <w:sz w:val="20"/>
+          <w:szCs w:val="20"/>
+        </w:rPr>
+        <w:tab/>
+        <w:t>treeInsert(</w:t>
+      </w:r>
+      <w:r>
+        <w:rPr>
+          <w:rFonts w:ascii="Courier New" w:hAnsi="Courier New" w:cs="Courier New"/>
+          <w:b/>
+          <w:bCs/>
+          <w:sz w:val="20"/>
+          <w:szCs w:val="20"/>
+        </w:rPr>
+        <w:t>this</w:t>
+      </w:r>
+      <w:r>
+        <w:rPr>
+          <w:rFonts w:ascii="Courier New" w:hAnsi="Courier New" w:cs="Courier New"/>
+          <w:sz w:val="20"/>
+          <w:szCs w:val="20"/>
+        </w:rPr>
+        <w:t>, z);</w:t>
+      </w:r>
+    </w:p>
+    <w:p>
+      <w:pPr>
+        <w:autoSpaceDE w:val="0"/>
+        <w:autoSpaceDN w:val="0"/>
+        <w:adjustRightInd w:val="0"/>
+        <w:spacing w:after="0" w:line="240" w:lineRule="auto"/>
+        <w:rPr>
+          <w:rFonts w:ascii="Courier New" w:hAnsi="Courier New" w:cs="Courier New"/>
+          <w:sz w:val="20"/>
+          <w:szCs w:val="20"/>
+        </w:rPr>
+      </w:pPr>
+      <w:r>
+        <w:rPr>
+          <w:rFonts w:ascii="Courier New" w:hAnsi="Courier New" w:cs="Courier New"/>
+          <w:sz w:val="20"/>
+          <w:szCs w:val="20"/>
+        </w:rPr>
+        <w:t xml:space="preserve">    }</w:t>
+      </w:r>
+    </w:p>
+    <w:p>
+      <w:pPr>
+        <w:autoSpaceDE w:val="0"/>
+        <w:autoSpaceDN w:val="0"/>
+        <w:adjustRightInd w:val="0"/>
+        <w:spacing w:after="0" w:line="240" w:lineRule="auto"/>
+      </w:pPr>
+      <w:r>
+        <w:t>This is needed because I can’t just insert a Process into a tree with treeInsert. I needed to first create a Node with its key set as the Process that was to be inserted. Then I could call treeInsert().</w:t>
+      </w:r>
+    </w:p>
+    <w:p>
+      <w:pPr>
+        <w:autoSpaceDE w:val="0"/>
+        <w:autoSpaceDN w:val="0"/>
+        <w:adjustRightInd w:val="0"/>
+        <w:spacing w:after="0" w:line="240" w:lineRule="auto"/>
+      </w:pPr>
+    </w:p>
+    <w:p>
+      <w:pPr>
+        <w:autoSpaceDE w:val="0"/>
+        <w:autoSpaceDN w:val="0"/>
+        <w:adjustRightInd w:val="0"/>
+        <w:spacing w:after="0" w:line="240" w:lineRule="auto"/>
+      </w:pPr>
+      <w:r>
+        <w:t>Another method I modified was treeSearch. It wasn’t mentioned in the pseudocode in CLRS, but I needed to add some return nulls for when there is no leftChild / rightChild. This is for error handling, for the case that the google is searching for a priority # that doesn’t exist.</w:t>
+      </w:r>
+    </w:p>
+    <w:p>
+      <w:pPr>
+        <w:autoSpaceDE w:val="0"/>
+        <w:autoSpaceDN w:val="0"/>
+        <w:adjustRightInd w:val="0"/>
+        <w:spacing w:after="0" w:line="240" w:lineRule="auto"/>
+      </w:pPr>
+    </w:p>
+    <w:p>
+      <w:pPr>
+        <w:autoSpaceDE w:val="0"/>
+        <w:autoSpaceDN w:val="0"/>
+        <w:adjustRightInd w:val="0"/>
+        <w:spacing w:after="0" w:line="240" w:lineRule="auto"/>
+        <w:rPr>
+          <w:b/>
+        </w:rPr>
+      </w:pPr>
+      <w:r>
+        <w:rPr>
+          <w:b/>
+        </w:rPr>
+        <w:t>Process Class</w:t>
+      </w:r>
+    </w:p>
+    <w:p>
+      <w:pPr>
+        <w:spacing w:after="0"/>
+      </w:pPr>
+      <w:r>
+        <w:t>In my design I have one Object called Process. When this object is created with the constructor Process(int currentPID) a random priority from 0-9999 is assigned and a processID is assigned based on the currentPID. The currentPID is tracked in main</w:t>
+      </w:r>
+      <w:r>
+        <w:t xml:space="preserve"> and starts from 0</w:t>
+      </w:r>
+      <w:r>
+        <w:t>.</w:t>
+      </w:r>
+      <w:r>
+        <w:t xml:space="preserve"> It implements comparable in order to make it possible to compare each process to each other based on priority. It has getters for the processID &amp; priority and a setter for priority.</w:t>
+      </w:r>
+    </w:p>
+    <w:p>
+      <w:pPr>
+        <w:spacing w:after="0"/>
+      </w:pPr>
+    </w:p>
+    <w:p>
+      <w:pPr>
+        <w:spacing w:after="0"/>
+      </w:pPr>
+      <w:r>
+        <w:t xml:space="preserve">It also has another constructor Process() which is utilized to create a Process with the lowest possible priority of 0 and a null process PID. </w:t>
+      </w:r>
+    </w:p>
+    <w:p>
+      <w:pPr>
+        <w:spacing w:after="0"/>
+      </w:pPr>
+    </w:p>
+    <w:p>
+      <w:pPr>
+        <w:spacing w:after="0"/>
+        <w:rPr>
+          <w:b/>
+        </w:rPr>
+      </w:pPr>
+      <w:r>
+        <w:rPr>
+          <w:b/>
+        </w:rPr>
+        <w:t>BstTester</w:t>
+      </w:r>
+    </w:p>
+    <w:p>
+      <w:pPr>
+        <w:spacing w:after="0"/>
+      </w:pPr>
+      <w:r>
+        <w:t>20 processes are created with random priority and inserted into the binary search tree on start. Then a menu with options appear to test the Tree.</w:t>
+      </w:r>
+    </w:p>
+    <w:p>
+      <w:pPr>
+        <w:spacing w:after="0"/>
+      </w:pPr>
       <w:bookmarkStart w:id="0" w:name="_GoBack"/>
       <w:bookmarkEnd w:id="0"/>
     </w:p>
     <w:p>
       <w:pPr>
+        <w:autoSpaceDE w:val="0"/>
+        <w:autoSpaceDN w:val="0"/>
+        <w:adjustRightInd w:val="0"/>
+        <w:spacing w:after="0" w:line="240" w:lineRule="auto"/>
+        <w:rPr>
+          <w:b/>
+        </w:rPr>
+      </w:pPr>
+    </w:p>
+    <w:p>
+      <w:pPr>
+        <w:spacing w:after="0"/>
+        <w:ind w:left="720"/>
+      </w:pPr>
+    </w:p>
+    <w:p>
+      <w:pPr>
         <w:spacing w:after="0"/>
         <w:rPr>
           <w:b/>
@@ -160,6 +618,7 @@
         <w:rPr>
           <w:b/>
         </w:rPr>
+        <w:lastRenderedPageBreak/>
         <w:t>Screenshots Included in – ‘Screenshots’ folder.</w:t>
       </w:r>
     </w:p>

</xml_diff>

<commit_message>
Full comments for Tree
</commit_message>
<xml_diff>
--- a/BST/TaiDaoProgramming 2 Report.docx
+++ b/BST/TaiDaoProgramming 2 Report.docx
@@ -58,7 +58,19 @@
         <w:rPr>
           <w:b/>
         </w:rPr>
-        <w:t>BST Design:</w:t>
+        <w:t>BST Design</w:t>
+      </w:r>
+      <w:r>
+        <w:rPr>
+          <w:b/>
+        </w:rPr>
+        <w:t xml:space="preserve"> and Concepts</w:t>
+      </w:r>
+      <w:r>
+        <w:rPr>
+          <w:b/>
+        </w:rPr>
+        <w:t>:</w:t>
       </w:r>
     </w:p>
     <w:p>
@@ -535,6 +547,75 @@
       <w:r>
         <w:t>20 processes are created with random priority and inserted into the binary search tree on start. Then a menu with options appear to test the Tree.</w:t>
       </w:r>
+      <w:r>
+        <w:t xml:space="preserve"> Everything else is pretty self-explanatory. </w:t>
+      </w:r>
+    </w:p>
+    <w:p>
+      <w:pPr>
+        <w:spacing w:after="0"/>
+      </w:pPr>
+    </w:p>
+    <w:p>
+      <w:pPr>
+        <w:spacing w:after="0"/>
+      </w:pPr>
+      <w:r>
+        <w:t>The menu allows the user to display a sorted list of processes in the BST. It also allows the user to enter in the priority of a process that they want deleted from the BST. This calls a treeSearch to find the Node to delete then calls treeDelete to delete that Node.</w:t>
+      </w:r>
+      <w:r>
+        <w:t xml:space="preserve"> Lastly it allows the user to insert a random process into the BST.</w:t>
+      </w:r>
+    </w:p>
+    <w:p>
+      <w:pPr>
+        <w:spacing w:after="0"/>
+      </w:pPr>
+    </w:p>
+    <w:p>
+      <w:pPr>
+        <w:spacing w:after="0"/>
+        <w:rPr>
+          <w:b/>
+        </w:rPr>
+      </w:pPr>
+      <w:r>
+        <w:rPr>
+          <w:b/>
+        </w:rPr>
+        <w:lastRenderedPageBreak/>
+        <w:t>Problems encountered with implementation of BST</w:t>
+      </w:r>
+    </w:p>
+    <w:p>
+      <w:pPr>
+        <w:spacing w:after="0"/>
+      </w:pPr>
+      <w:r>
+        <w:t xml:space="preserve">Well at first I was unsure of how you would insert a Process into a BST that only contains nodes. I ended up solving this problem by created a new Node with the key set to the Process </w:t>
+      </w:r>
+      <w:r>
+        <w:t>every time</w:t>
+      </w:r>
+      <w:r>
+        <w:t xml:space="preserve"> I wanted to insert a new Process into the BST.</w:t>
+      </w:r>
+    </w:p>
+    <w:p>
+      <w:pPr>
+        <w:spacing w:after="0"/>
+      </w:pPr>
+    </w:p>
+    <w:p>
+      <w:pPr>
+        <w:spacing w:after="0"/>
+      </w:pPr>
+      <w:r>
+        <w:rPr>
+          <w:b/>
+        </w:rPr>
+        <w:t>Lessons learned</w:t>
+      </w:r>
     </w:p>
     <w:p>
       <w:pPr>
@@ -545,23 +626,6 @@
     </w:p>
     <w:p>
       <w:pPr>
-        <w:autoSpaceDE w:val="0"/>
-        <w:autoSpaceDN w:val="0"/>
-        <w:adjustRightInd w:val="0"/>
-        <w:spacing w:after="0" w:line="240" w:lineRule="auto"/>
-        <w:rPr>
-          <w:b/>
-        </w:rPr>
-      </w:pPr>
-    </w:p>
-    <w:p>
-      <w:pPr>
-        <w:spacing w:after="0"/>
-        <w:ind w:left="720"/>
-      </w:pPr>
-    </w:p>
-    <w:p>
-      <w:pPr>
         <w:spacing w:after="0"/>
         <w:rPr>
           <w:b/>
@@ -618,7 +682,6 @@
         <w:rPr>
           <w:b/>
         </w:rPr>
-        <w:lastRenderedPageBreak/>
         <w:t>Screenshots Included in – ‘Screenshots’ folder.</w:t>
       </w:r>
     </w:p>

</xml_diff>

<commit_message>
Updated Report Document for BST
</commit_message>
<xml_diff>
--- a/BST/TaiDaoProgramming 2 Report.docx
+++ b/BST/TaiDaoProgramming 2 Report.docx
@@ -52,34 +52,25 @@
         <w:spacing w:after="0"/>
         <w:rPr>
           <w:b/>
-        </w:rPr>
-      </w:pPr>
-      <w:r>
-        <w:rPr>
-          <w:b/>
+          <w:sz w:val="28"/>
+        </w:rPr>
+      </w:pPr>
+      <w:r>
+        <w:rPr>
+          <w:b/>
+          <w:sz w:val="28"/>
         </w:rPr>
         <w:t>BST Design</w:t>
       </w:r>
       <w:r>
         <w:rPr>
           <w:b/>
+          <w:sz w:val="28"/>
         </w:rPr>
         <w:t xml:space="preserve"> and Concepts</w:t>
       </w:r>
-      <w:r>
-        <w:rPr>
-          <w:b/>
-        </w:rPr>
-        <w:t>:</w:t>
-      </w:r>
-    </w:p>
-    <w:p>
-      <w:pPr>
-        <w:spacing w:after="0"/>
-        <w:rPr>
-          <w:b/>
-        </w:rPr>
-      </w:pPr>
+      <w:bookmarkStart w:id="0" w:name="_GoBack"/>
+      <w:bookmarkEnd w:id="0"/>
     </w:p>
     <w:p>
       <w:pPr>
@@ -564,26 +555,54 @@
         <w:t>The menu allows the user to display a sorted list of processes in the BST. It also allows the user to enter in the priority of a process that they want deleted from the BST. This calls a treeSearch to find the Node to delete then calls treeDelete to delete that Node.</w:t>
       </w:r>
       <w:r>
-        <w:t xml:space="preserve"> Lastly it allows the user to insert a random process into the BST.</w:t>
-      </w:r>
-    </w:p>
-    <w:p>
-      <w:pPr>
-        <w:spacing w:after="0"/>
-      </w:pPr>
-    </w:p>
-    <w:p>
-      <w:pPr>
-        <w:spacing w:after="0"/>
-        <w:rPr>
-          <w:b/>
-        </w:rPr>
-      </w:pPr>
-      <w:r>
-        <w:rPr>
-          <w:b/>
-        </w:rPr>
-        <w:lastRenderedPageBreak/>
+        <w:t xml:space="preserve"> </w:t>
+      </w:r>
+    </w:p>
+    <w:p>
+      <w:pPr>
+        <w:spacing w:after="0"/>
+      </w:pPr>
+    </w:p>
+    <w:p>
+      <w:pPr>
+        <w:spacing w:after="0"/>
+      </w:pPr>
+      <w:r>
+        <w:t>Search wasn’t required for this assignment. I just thought it was implied in order for me to test treeDelete I needed search.</w:t>
+      </w:r>
+    </w:p>
+    <w:p>
+      <w:pPr>
+        <w:spacing w:after="0"/>
+      </w:pPr>
+    </w:p>
+    <w:p>
+      <w:pPr>
+        <w:spacing w:after="0"/>
+      </w:pPr>
+      <w:r>
+        <w:t>Lastly this menu</w:t>
+      </w:r>
+      <w:r>
+        <w:t xml:space="preserve"> allows the user to insert a random process into the BST.</w:t>
+      </w:r>
+    </w:p>
+    <w:p>
+      <w:pPr>
+        <w:spacing w:after="0"/>
+      </w:pPr>
+    </w:p>
+    <w:p>
+      <w:pPr>
+        <w:spacing w:after="0"/>
+        <w:rPr>
+          <w:b/>
+        </w:rPr>
+      </w:pPr>
+      <w:r>
+        <w:rPr>
+          <w:b/>
+        </w:rPr>
         <w:t>Problems encountered with implementation of BST</w:t>
       </w:r>
     </w:p>
@@ -611,6 +630,25 @@
         <w:spacing w:after="0"/>
       </w:pPr>
       <w:r>
+        <w:t xml:space="preserve">Initially for </w:t>
+      </w:r>
+      <w:r>
+        <w:t>my</w:t>
+      </w:r>
+      <w:r>
+        <w:t xml:space="preserve"> treeSearch I was using Process as the parameter for key. Then, I realized I wanted Process’s priority as the key.</w:t>
+      </w:r>
+    </w:p>
+    <w:p>
+      <w:pPr>
+        <w:spacing w:after="0"/>
+      </w:pPr>
+    </w:p>
+    <w:p>
+      <w:pPr>
+        <w:spacing w:after="0"/>
+      </w:pPr>
+      <w:r>
         <w:rPr>
           <w:b/>
         </w:rPr>
@@ -621,8 +659,6 @@
       <w:pPr>
         <w:spacing w:after="0"/>
       </w:pPr>
-      <w:bookmarkStart w:id="0" w:name="_GoBack"/>
-      <w:bookmarkEnd w:id="0"/>
     </w:p>
     <w:p>
       <w:pPr>

</xml_diff>